<commit_message>
add header to blog
</commit_message>
<xml_diff>
--- a/index.html/index.html.docx
+++ b/index.html/index.html.docx
@@ -101,6 +101,7 @@
         </w:rPr>
         <w:t xml:space="preserve">&lt;html </w:t>
       </w:r>
+      <w:proofErr w:type="spellStart"/>
       <w:r>
         <w:rPr>
           <w:rFonts w:ascii="Courier New" w:eastAsia="Times New Roman" w:hAnsi="Courier New" w:cs="Courier New"/>
@@ -112,6 +113,7 @@
         </w:rPr>
         <w:t>lang</w:t>
       </w:r>
+      <w:proofErr w:type="spellEnd"/>
       <w:r>
         <w:rPr>
           <w:rFonts w:ascii="Courier New" w:eastAsia="Times New Roman" w:hAnsi="Courier New" w:cs="Courier New"/>
@@ -132,7 +134,31 @@
           <w:bdr w:val="none" w:sz="0" w:space="0" w:color="auto" w:frame="1"/>
           <w:shd w:val="clear" w:color="auto" w:fill="F7F7F8"/>
         </w:rPr>
-        <w:t>"en"</w:t>
+        <w:t>"</w:t>
+      </w:r>
+      <w:proofErr w:type="spellStart"/>
+      <w:r>
+        <w:rPr>
+          <w:rFonts w:ascii="Courier New" w:eastAsia="Times New Roman" w:hAnsi="Courier New" w:cs="Courier New"/>
+          <w:color w:val="DD1144"/>
+          <w:sz w:val="20"/>
+          <w:szCs w:val="20"/>
+          <w:bdr w:val="none" w:sz="0" w:space="0" w:color="auto" w:frame="1"/>
+          <w:shd w:val="clear" w:color="auto" w:fill="F7F7F8"/>
+        </w:rPr>
+        <w:t>en</w:t>
+      </w:r>
+      <w:proofErr w:type="spellEnd"/>
+      <w:r>
+        <w:rPr>
+          <w:rFonts w:ascii="Courier New" w:eastAsia="Times New Roman" w:hAnsi="Courier New" w:cs="Courier New"/>
+          <w:color w:val="DD1144"/>
+          <w:sz w:val="20"/>
+          <w:szCs w:val="20"/>
+          <w:bdr w:val="none" w:sz="0" w:space="0" w:color="auto" w:frame="1"/>
+          <w:shd w:val="clear" w:color="auto" w:fill="F7F7F8"/>
+        </w:rPr>
+        <w:t>"</w:t>
       </w:r>
       <w:r>
         <w:rPr>
@@ -736,6 +762,7 @@
         </w:rPr>
         <w:t xml:space="preserve">&lt;link </w:t>
       </w:r>
+      <w:proofErr w:type="spellStart"/>
       <w:r>
         <w:rPr>
           <w:rFonts w:ascii="Courier New" w:eastAsia="Times New Roman" w:hAnsi="Courier New" w:cs="Courier New"/>
@@ -747,6 +774,7 @@
         </w:rPr>
         <w:t>rel</w:t>
       </w:r>
+      <w:proofErr w:type="spellEnd"/>
       <w:r>
         <w:rPr>
           <w:rFonts w:ascii="Courier New" w:eastAsia="Times New Roman" w:hAnsi="Courier New" w:cs="Courier New"/>
@@ -780,6 +808,7 @@
         </w:rPr>
         <w:t xml:space="preserve"> </w:t>
       </w:r>
+      <w:proofErr w:type="spellStart"/>
       <w:r>
         <w:rPr>
           <w:rFonts w:ascii="Courier New" w:eastAsia="Times New Roman" w:hAnsi="Courier New" w:cs="Courier New"/>
@@ -791,6 +820,7 @@
         </w:rPr>
         <w:t>href</w:t>
       </w:r>
+      <w:proofErr w:type="spellEnd"/>
       <w:r>
         <w:rPr>
           <w:rFonts w:ascii="Courier New" w:eastAsia="Times New Roman" w:hAnsi="Courier New" w:cs="Courier New"/>
@@ -811,7 +841,31 @@
           <w:bdr w:val="none" w:sz="0" w:space="0" w:color="auto" w:frame="1"/>
           <w:shd w:val="clear" w:color="auto" w:fill="F7F7F8"/>
         </w:rPr>
-        <w:t>"css/app.css"</w:t>
+        <w:t>"</w:t>
+      </w:r>
+      <w:proofErr w:type="spellStart"/>
+      <w:r>
+        <w:rPr>
+          <w:rFonts w:ascii="Courier New" w:eastAsia="Times New Roman" w:hAnsi="Courier New" w:cs="Courier New"/>
+          <w:color w:val="DD1144"/>
+          <w:sz w:val="20"/>
+          <w:szCs w:val="20"/>
+          <w:bdr w:val="none" w:sz="0" w:space="0" w:color="auto" w:frame="1"/>
+          <w:shd w:val="clear" w:color="auto" w:fill="F7F7F8"/>
+        </w:rPr>
+        <w:t>css</w:t>
+      </w:r>
+      <w:proofErr w:type="spellEnd"/>
+      <w:r>
+        <w:rPr>
+          <w:rFonts w:ascii="Courier New" w:eastAsia="Times New Roman" w:hAnsi="Courier New" w:cs="Courier New"/>
+          <w:color w:val="DD1144"/>
+          <w:sz w:val="20"/>
+          <w:szCs w:val="20"/>
+          <w:bdr w:val="none" w:sz="0" w:space="0" w:color="auto" w:frame="1"/>
+          <w:shd w:val="clear" w:color="auto" w:fill="F7F7F8"/>
+        </w:rPr>
+        <w:t>/app.css"</w:t>
       </w:r>
       <w:r>
         <w:rPr>
@@ -960,6 +1014,28 @@
           <w:shd w:val="clear" w:color="auto" w:fill="F7F7F8"/>
         </w:rPr>
       </w:pPr>
+      <w:r>
+        <w:rPr>
+          <w:rFonts w:ascii="Courier New" w:eastAsia="Times New Roman" w:hAnsi="Courier New" w:cs="Courier New"/>
+          <w:color w:val="0F2B3D"/>
+          <w:sz w:val="20"/>
+          <w:szCs w:val="20"/>
+          <w:bdr w:val="none" w:sz="0" w:space="0" w:color="auto" w:frame="1"/>
+          <w:shd w:val="clear" w:color="auto" w:fill="F7F7F8"/>
+        </w:rPr>
+        <w:t xml:space="preserve">  </w:t>
+      </w:r>
+      <w:r>
+        <w:rPr>
+          <w:rFonts w:ascii="Courier New" w:eastAsia="Times New Roman" w:hAnsi="Courier New" w:cs="Courier New"/>
+          <w:color w:val="0F2B3D"/>
+          <w:sz w:val="20"/>
+          <w:szCs w:val="20"/>
+          <w:bdr w:val="none" w:sz="0" w:space="0" w:color="auto" w:frame="1"/>
+          <w:shd w:val="clear" w:color="auto" w:fill="F7F7F8"/>
+        </w:rPr>
+        <w:t>&lt;header&gt;</w:t>
+      </w:r>
     </w:p>
     <w:p>
       <w:pPr>
@@ -1007,62 +1083,7 @@
           <w:bdr w:val="none" w:sz="0" w:space="0" w:color="auto" w:frame="1"/>
           <w:shd w:val="clear" w:color="auto" w:fill="F7F7F8"/>
         </w:rPr>
-        <w:t xml:space="preserve">    </w:t>
-      </w:r>
-      <w:r>
-        <w:rPr>
-          <w:rFonts w:ascii="Courier New" w:eastAsia="Times New Roman" w:hAnsi="Courier New" w:cs="Courier New"/>
-          <w:color w:val="000080"/>
-          <w:sz w:val="20"/>
-          <w:szCs w:val="20"/>
-          <w:bdr w:val="none" w:sz="0" w:space="0" w:color="auto" w:frame="1"/>
-          <w:shd w:val="clear" w:color="auto" w:fill="F7F7F8"/>
-        </w:rPr>
-        <w:t xml:space="preserve">&lt;script </w:t>
-      </w:r>
-      <w:r>
-        <w:rPr>
-          <w:rFonts w:ascii="Courier New" w:eastAsia="Times New Roman" w:hAnsi="Courier New" w:cs="Courier New"/>
-          <w:color w:val="008080"/>
-          <w:sz w:val="20"/>
-          <w:szCs w:val="20"/>
-          <w:bdr w:val="none" w:sz="0" w:space="0" w:color="auto" w:frame="1"/>
-          <w:shd w:val="clear" w:color="auto" w:fill="F7F7F8"/>
-        </w:rPr>
-        <w:t>src</w:t>
-      </w:r>
-      <w:r>
-        <w:rPr>
-          <w:rFonts w:ascii="Courier New" w:eastAsia="Times New Roman" w:hAnsi="Courier New" w:cs="Courier New"/>
-          <w:color w:val="000080"/>
-          <w:sz w:val="20"/>
-          <w:szCs w:val="20"/>
-          <w:bdr w:val="none" w:sz="0" w:space="0" w:color="auto" w:frame="1"/>
-          <w:shd w:val="clear" w:color="auto" w:fill="F7F7F8"/>
-        </w:rPr>
-        <w:t>=</w:t>
-      </w:r>
-      <w:r>
-        <w:rPr>
-          <w:rFonts w:ascii="Courier New" w:eastAsia="Times New Roman" w:hAnsi="Courier New" w:cs="Courier New"/>
-          <w:color w:val="DD1144"/>
-          <w:sz w:val="20"/>
-          <w:szCs w:val="20"/>
-          <w:bdr w:val="none" w:sz="0" w:space="0" w:color="auto" w:frame="1"/>
-          <w:shd w:val="clear" w:color="auto" w:fill="F7F7F8"/>
-        </w:rPr>
-        <w:t>"js/app.js"</w:t>
-      </w:r>
-      <w:r>
-        <w:rPr>
-          <w:rFonts w:ascii="Courier New" w:eastAsia="Times New Roman" w:hAnsi="Courier New" w:cs="Courier New"/>
-          <w:color w:val="000080"/>
-          <w:sz w:val="20"/>
-          <w:szCs w:val="20"/>
-          <w:bdr w:val="none" w:sz="0" w:space="0" w:color="auto" w:frame="1"/>
-          <w:shd w:val="clear" w:color="auto" w:fill="F7F7F8"/>
-        </w:rPr>
-        <w:t>&gt;&lt;/script&gt;</w:t>
+        <w:t xml:space="preserve">    &lt;h1&gt;Expedition&lt;/h1&gt;</w:t>
       </w:r>
     </w:p>
     <w:p>
@@ -1105,13 +1126,26 @@
       <w:r>
         <w:rPr>
           <w:rFonts w:ascii="Courier New" w:eastAsia="Times New Roman" w:hAnsi="Courier New" w:cs="Courier New"/>
-          <w:color w:val="000080"/>
-          <w:sz w:val="20"/>
-          <w:szCs w:val="20"/>
-          <w:bdr w:val="none" w:sz="0" w:space="0" w:color="auto" w:frame="1"/>
-          <w:shd w:val="clear" w:color="auto" w:fill="F7F7F8"/>
-        </w:rPr>
-        <w:t>&lt;/body&gt;</w:t>
+          <w:color w:val="0F2B3D"/>
+          <w:sz w:val="20"/>
+          <w:szCs w:val="20"/>
+          <w:bdr w:val="none" w:sz="0" w:space="0" w:color="auto" w:frame="1"/>
+          <w:shd w:val="clear" w:color="auto" w:fill="F7F7F8"/>
+        </w:rPr>
+        <w:t xml:space="preserve">  </w:t>
+      </w:r>
+      <w:bookmarkStart w:id="0" w:name="_GoBack"/>
+      <w:bookmarkEnd w:id="0"/>
+      <w:r>
+        <w:rPr>
+          <w:rFonts w:ascii="Courier New" w:eastAsia="Times New Roman" w:hAnsi="Courier New" w:cs="Courier New"/>
+          <w:color w:val="0F2B3D"/>
+          <w:sz w:val="20"/>
+          <w:szCs w:val="20"/>
+          <w:bdr w:val="none" w:sz="0" w:space="0" w:color="auto" w:frame="1"/>
+          <w:shd w:val="clear" w:color="auto" w:fill="F7F7F8"/>
+        </w:rPr>
+        <w:t>&lt;/header&gt;</w:t>
       </w:r>
     </w:p>
     <w:p>
@@ -1144,6 +1178,185 @@
         <w:spacing w:after="0" w:line="240" w:lineRule="auto"/>
         <w:rPr>
           <w:rFonts w:ascii="Courier New" w:eastAsia="Times New Roman" w:hAnsi="Courier New" w:cs="Courier New"/>
+          <w:color w:val="0F2B3D"/>
+          <w:sz w:val="20"/>
+          <w:szCs w:val="20"/>
+          <w:bdr w:val="none" w:sz="0" w:space="0" w:color="auto" w:frame="1"/>
+          <w:shd w:val="clear" w:color="auto" w:fill="F7F7F8"/>
+        </w:rPr>
+      </w:pPr>
+      <w:r>
+        <w:rPr>
+          <w:rFonts w:ascii="Courier New" w:eastAsia="Times New Roman" w:hAnsi="Courier New" w:cs="Courier New"/>
+          <w:color w:val="0F2B3D"/>
+          <w:sz w:val="20"/>
+          <w:szCs w:val="20"/>
+          <w:bdr w:val="none" w:sz="0" w:space="0" w:color="auto" w:frame="1"/>
+          <w:shd w:val="clear" w:color="auto" w:fill="F7F7F8"/>
+        </w:rPr>
+        <w:t xml:space="preserve">    </w:t>
+      </w:r>
+      <w:r>
+        <w:rPr>
+          <w:rFonts w:ascii="Courier New" w:eastAsia="Times New Roman" w:hAnsi="Courier New" w:cs="Courier New"/>
+          <w:color w:val="000080"/>
+          <w:sz w:val="20"/>
+          <w:szCs w:val="20"/>
+          <w:bdr w:val="none" w:sz="0" w:space="0" w:color="auto" w:frame="1"/>
+          <w:shd w:val="clear" w:color="auto" w:fill="F7F7F8"/>
+        </w:rPr>
+        <w:t xml:space="preserve">&lt;script </w:t>
+      </w:r>
+      <w:proofErr w:type="spellStart"/>
+      <w:r>
+        <w:rPr>
+          <w:rFonts w:ascii="Courier New" w:eastAsia="Times New Roman" w:hAnsi="Courier New" w:cs="Courier New"/>
+          <w:color w:val="008080"/>
+          <w:sz w:val="20"/>
+          <w:szCs w:val="20"/>
+          <w:bdr w:val="none" w:sz="0" w:space="0" w:color="auto" w:frame="1"/>
+          <w:shd w:val="clear" w:color="auto" w:fill="F7F7F8"/>
+        </w:rPr>
+        <w:t>src</w:t>
+      </w:r>
+      <w:proofErr w:type="spellEnd"/>
+      <w:r>
+        <w:rPr>
+          <w:rFonts w:ascii="Courier New" w:eastAsia="Times New Roman" w:hAnsi="Courier New" w:cs="Courier New"/>
+          <w:color w:val="000080"/>
+          <w:sz w:val="20"/>
+          <w:szCs w:val="20"/>
+          <w:bdr w:val="none" w:sz="0" w:space="0" w:color="auto" w:frame="1"/>
+          <w:shd w:val="clear" w:color="auto" w:fill="F7F7F8"/>
+        </w:rPr>
+        <w:t>=</w:t>
+      </w:r>
+      <w:r>
+        <w:rPr>
+          <w:rFonts w:ascii="Courier New" w:eastAsia="Times New Roman" w:hAnsi="Courier New" w:cs="Courier New"/>
+          <w:color w:val="DD1144"/>
+          <w:sz w:val="20"/>
+          <w:szCs w:val="20"/>
+          <w:bdr w:val="none" w:sz="0" w:space="0" w:color="auto" w:frame="1"/>
+          <w:shd w:val="clear" w:color="auto" w:fill="F7F7F8"/>
+        </w:rPr>
+        <w:t>"</w:t>
+      </w:r>
+      <w:proofErr w:type="spellStart"/>
+      <w:r>
+        <w:rPr>
+          <w:rFonts w:ascii="Courier New" w:eastAsia="Times New Roman" w:hAnsi="Courier New" w:cs="Courier New"/>
+          <w:color w:val="DD1144"/>
+          <w:sz w:val="20"/>
+          <w:szCs w:val="20"/>
+          <w:bdr w:val="none" w:sz="0" w:space="0" w:color="auto" w:frame="1"/>
+          <w:shd w:val="clear" w:color="auto" w:fill="F7F7F8"/>
+        </w:rPr>
+        <w:t>js</w:t>
+      </w:r>
+      <w:proofErr w:type="spellEnd"/>
+      <w:r>
+        <w:rPr>
+          <w:rFonts w:ascii="Courier New" w:eastAsia="Times New Roman" w:hAnsi="Courier New" w:cs="Courier New"/>
+          <w:color w:val="DD1144"/>
+          <w:sz w:val="20"/>
+          <w:szCs w:val="20"/>
+          <w:bdr w:val="none" w:sz="0" w:space="0" w:color="auto" w:frame="1"/>
+          <w:shd w:val="clear" w:color="auto" w:fill="F7F7F8"/>
+        </w:rPr>
+        <w:t>/app.js"</w:t>
+      </w:r>
+      <w:r>
+        <w:rPr>
+          <w:rFonts w:ascii="Courier New" w:eastAsia="Times New Roman" w:hAnsi="Courier New" w:cs="Courier New"/>
+          <w:color w:val="000080"/>
+          <w:sz w:val="20"/>
+          <w:szCs w:val="20"/>
+          <w:bdr w:val="none" w:sz="0" w:space="0" w:color="auto" w:frame="1"/>
+          <w:shd w:val="clear" w:color="auto" w:fill="F7F7F8"/>
+        </w:rPr>
+        <w:t>&gt;&lt;/script&gt;</w:t>
+      </w:r>
+    </w:p>
+    <w:p>
+      <w:pPr>
+        <w:pBdr>
+          <w:top w:val="single" w:sz="6" w:space="0" w:color="B4B9BD"/>
+          <w:left w:val="single" w:sz="6" w:space="0" w:color="B4B9BD"/>
+          <w:bottom w:val="single" w:sz="6" w:space="0" w:color="B4B9BD"/>
+          <w:right w:val="single" w:sz="6" w:space="0" w:color="B4B9BD"/>
+        </w:pBdr>
+        <w:shd w:val="clear" w:color="auto" w:fill="F7F7F8"/>
+        <w:tabs>
+          <w:tab w:val="left" w:pos="916"/>
+          <w:tab w:val="left" w:pos="1832"/>
+          <w:tab w:val="left" w:pos="2748"/>
+          <w:tab w:val="left" w:pos="3664"/>
+          <w:tab w:val="left" w:pos="4580"/>
+          <w:tab w:val="left" w:pos="5496"/>
+          <w:tab w:val="left" w:pos="6412"/>
+          <w:tab w:val="left" w:pos="7328"/>
+          <w:tab w:val="left" w:pos="8244"/>
+          <w:tab w:val="left" w:pos="9160"/>
+          <w:tab w:val="left" w:pos="10076"/>
+          <w:tab w:val="left" w:pos="10992"/>
+          <w:tab w:val="left" w:pos="11908"/>
+          <w:tab w:val="left" w:pos="12824"/>
+          <w:tab w:val="left" w:pos="13740"/>
+          <w:tab w:val="left" w:pos="14656"/>
+        </w:tabs>
+        <w:spacing w:after="0" w:line="240" w:lineRule="auto"/>
+        <w:rPr>
+          <w:rFonts w:ascii="Courier New" w:eastAsia="Times New Roman" w:hAnsi="Courier New" w:cs="Courier New"/>
+          <w:color w:val="0F2B3D"/>
+          <w:sz w:val="20"/>
+          <w:szCs w:val="20"/>
+          <w:bdr w:val="none" w:sz="0" w:space="0" w:color="auto" w:frame="1"/>
+          <w:shd w:val="clear" w:color="auto" w:fill="F7F7F8"/>
+        </w:rPr>
+      </w:pPr>
+      <w:r>
+        <w:rPr>
+          <w:rFonts w:ascii="Courier New" w:eastAsia="Times New Roman" w:hAnsi="Courier New" w:cs="Courier New"/>
+          <w:color w:val="000080"/>
+          <w:sz w:val="20"/>
+          <w:szCs w:val="20"/>
+          <w:bdr w:val="none" w:sz="0" w:space="0" w:color="auto" w:frame="1"/>
+          <w:shd w:val="clear" w:color="auto" w:fill="F7F7F8"/>
+        </w:rPr>
+        <w:t>&lt;/body&gt;</w:t>
+      </w:r>
+    </w:p>
+    <w:p>
+      <w:pPr>
+        <w:pBdr>
+          <w:top w:val="single" w:sz="6" w:space="0" w:color="B4B9BD"/>
+          <w:left w:val="single" w:sz="6" w:space="0" w:color="B4B9BD"/>
+          <w:bottom w:val="single" w:sz="6" w:space="0" w:color="B4B9BD"/>
+          <w:right w:val="single" w:sz="6" w:space="0" w:color="B4B9BD"/>
+        </w:pBdr>
+        <w:shd w:val="clear" w:color="auto" w:fill="F7F7F8"/>
+        <w:tabs>
+          <w:tab w:val="left" w:pos="916"/>
+          <w:tab w:val="left" w:pos="1832"/>
+          <w:tab w:val="left" w:pos="2748"/>
+          <w:tab w:val="left" w:pos="3664"/>
+          <w:tab w:val="left" w:pos="4580"/>
+          <w:tab w:val="left" w:pos="5496"/>
+          <w:tab w:val="left" w:pos="6412"/>
+          <w:tab w:val="left" w:pos="7328"/>
+          <w:tab w:val="left" w:pos="8244"/>
+          <w:tab w:val="left" w:pos="9160"/>
+          <w:tab w:val="left" w:pos="10076"/>
+          <w:tab w:val="left" w:pos="10992"/>
+          <w:tab w:val="left" w:pos="11908"/>
+          <w:tab w:val="left" w:pos="12824"/>
+          <w:tab w:val="left" w:pos="13740"/>
+          <w:tab w:val="left" w:pos="14656"/>
+        </w:tabs>
+        <w:spacing w:after="0" w:line="240" w:lineRule="auto"/>
+        <w:rPr>
+          <w:rFonts w:ascii="Courier New" w:eastAsia="Times New Roman" w:hAnsi="Courier New" w:cs="Courier New"/>
           <w:color w:val="525C65"/>
           <w:sz w:val="24"/>
           <w:szCs w:val="24"/>
@@ -1171,8 +1384,6 @@
         </w:rPr>
         <w:t>&gt;</w:t>
       </w:r>
-      <w:bookmarkStart w:id="0" w:name="_GoBack"/>
-      <w:bookmarkEnd w:id="0"/>
     </w:p>
     <w:p/>
     <w:sectPr>
@@ -1308,6 +1519,7 @@
     <w:lsdException w:name="HTML Sample" w:semiHidden="1" w:unhideWhenUsed="1"/>
     <w:lsdException w:name="HTML Typewriter" w:semiHidden="1" w:unhideWhenUsed="1"/>
     <w:lsdException w:name="HTML Variable" w:semiHidden="1" w:unhideWhenUsed="1"/>
+    <w:lsdException w:name="Normal Table" w:semiHidden="1" w:unhideWhenUsed="1"/>
     <w:lsdException w:name="annotation subject" w:semiHidden="1" w:unhideWhenUsed="1"/>
     <w:lsdException w:name="No List" w:semiHidden="1" w:unhideWhenUsed="1"/>
     <w:lsdException w:name="Outline List 1" w:semiHidden="1" w:unhideWhenUsed="1"/>
@@ -1353,9 +1565,11 @@
     <w:lsdException w:name="Table Subtle 1" w:semiHidden="1" w:unhideWhenUsed="1"/>
     <w:lsdException w:name="Table Subtle 2" w:semiHidden="1" w:unhideWhenUsed="1"/>
     <w:lsdException w:name="Table Web 1" w:semiHidden="1" w:unhideWhenUsed="1"/>
+    <w:lsdException w:name="Table Web 2" w:semiHidden="1" w:unhideWhenUsed="1"/>
     <w:lsdException w:name="Table Web 3" w:semiHidden="1" w:unhideWhenUsed="1"/>
     <w:lsdException w:name="Balloon Text" w:semiHidden="1" w:unhideWhenUsed="1"/>
     <w:lsdException w:name="Table Grid" w:uiPriority="39"/>
+    <w:lsdException w:name="Table Theme" w:semiHidden="1" w:unhideWhenUsed="1"/>
     <w:lsdException w:name="Placeholder Text" w:semiHidden="1"/>
     <w:lsdException w:name="No Spacing" w:uiPriority="1" w:qFormat="1"/>
     <w:lsdException w:name="Light Shading" w:uiPriority="60"/>

</xml_diff>